<commit_message>
Mejora Propuesta de Proyecto
</commit_message>
<xml_diff>
--- a/PROYECTO/propuesta.docx
+++ b/PROYECTO/propuesta.docx
@@ -516,7 +516,7 @@
           <w:sz w:val="24"/>
           <w:szCs w:val="24"/>
         </w:rPr>
-        <w:t>Lo primero que realizaron fue pedirle al Excmo. Ayuntamiento de Santoña una sala para bailar, ante esta propuesta, la alcaldía y la concejalía de bienestar social decidieron que a parte de ceder una sala para realizar el baile iban a financiar</w:t>
+        <w:t xml:space="preserve">Lo primero que realizaron fue pedirle al Excmo. Ayuntamiento de Santoña una sala para bailar, ante esta propuesta, la alcaldía y la concejalía de bienestar social decidieron que </w:t>
       </w:r>
       <w:r>
         <w:rPr>
@@ -525,7 +525,7 @@
           <w:sz w:val="24"/>
           <w:szCs w:val="24"/>
         </w:rPr>
-        <w:t xml:space="preserve"> el baile</w:t>
+        <w:t>aparte</w:t>
       </w:r>
       <w:r>
         <w:rPr>
@@ -534,7 +534,7 @@
           <w:sz w:val="24"/>
           <w:szCs w:val="24"/>
         </w:rPr>
-        <w:t xml:space="preserve"> </w:t>
+        <w:t xml:space="preserve"> de ceder una sala para realizar el baile iban a financiar</w:t>
       </w:r>
       <w:r>
         <w:rPr>
@@ -543,6 +543,24 @@
           <w:sz w:val="24"/>
           <w:szCs w:val="24"/>
         </w:rPr>
+        <w:t xml:space="preserve"> el baile</w:t>
+      </w:r>
+      <w:r>
+        <w:rPr>
+          <w:bCs/>
+          <w:kern w:val="24"/>
+          <w:sz w:val="24"/>
+          <w:szCs w:val="24"/>
+        </w:rPr>
+        <w:t xml:space="preserve"> </w:t>
+      </w:r>
+      <w:r>
+        <w:rPr>
+          <w:bCs/>
+          <w:kern w:val="24"/>
+          <w:sz w:val="24"/>
+          <w:szCs w:val="24"/>
+        </w:rPr>
         <w:t>para contratar un técnico de sonido.</w:t>
       </w:r>
     </w:p>
@@ -563,25 +581,7 @@
           <w:sz w:val="24"/>
           <w:szCs w:val="24"/>
         </w:rPr>
-        <w:t xml:space="preserve">Tras varios inconvenientes el baile salió adelante y el </w:t>
-      </w:r>
-      <w:r>
-        <w:rPr>
-          <w:bCs/>
-          <w:kern w:val="24"/>
-          <w:sz w:val="24"/>
-          <w:szCs w:val="24"/>
-        </w:rPr>
-        <w:t>Excmo. Ayuntamiento de Santoña</w:t>
-      </w:r>
-      <w:r>
-        <w:rPr>
-          <w:bCs/>
-          <w:kern w:val="24"/>
-          <w:sz w:val="24"/>
-          <w:szCs w:val="24"/>
-        </w:rPr>
-        <w:t xml:space="preserve"> conto con mi persona para realizarlo.</w:t>
+        <w:t>Tras varios inconvenientes el baile salió adelante y el Excmo. Ayuntamiento de Santoña conto con mi persona para realizarlo.</w:t>
       </w:r>
     </w:p>
     <w:p>
@@ -817,7 +817,7 @@
           <w:sz w:val="24"/>
           <w:szCs w:val="24"/>
         </w:rPr>
-        <w:t>una obra teatral</w:t>
+        <w:t>una obra teatral, diferentes cursos,</w:t>
       </w:r>
       <w:r>
         <w:rPr>
@@ -826,28 +826,28 @@
           <w:sz w:val="24"/>
           <w:szCs w:val="24"/>
         </w:rPr>
-        <w:t>, diferentes cursos,</w:t>
-      </w:r>
-      <w:r>
+        <w:t xml:space="preserve"> múltiples viajes por España a lo largo del año, y distintos beneficios en comercios locales.</w:t>
+      </w:r>
+    </w:p>
+    <w:p>
+      <w:pPr>
+        <w:ind w:firstLine="708"/>
         <w:rPr>
           <w:bCs/>
           <w:kern w:val="24"/>
           <w:sz w:val="24"/>
           <w:szCs w:val="24"/>
         </w:rPr>
-        <w:t xml:space="preserve"> múltiples viajes por España a lo largo del año, y distintos beneficios en comercios locales.</w:t>
-      </w:r>
-    </w:p>
-    <w:p>
-      <w:pPr>
-        <w:ind w:firstLine="708"/>
+      </w:pPr>
+      <w:r>
         <w:rPr>
           <w:bCs/>
           <w:kern w:val="24"/>
           <w:sz w:val="24"/>
           <w:szCs w:val="24"/>
         </w:rPr>
-      </w:pPr>
+        <w:t>Debido al gran avance de la tecnología</w:t>
+      </w:r>
       <w:r>
         <w:rPr>
           <w:bCs/>
@@ -855,7 +855,7 @@
           <w:sz w:val="24"/>
           <w:szCs w:val="24"/>
         </w:rPr>
-        <w:t>Debido al gran avance de la tecnología</w:t>
+        <w:t xml:space="preserve">, cada vez se les pedí </w:t>
       </w:r>
       <w:r>
         <w:rPr>
@@ -864,7 +864,16 @@
           <w:sz w:val="24"/>
           <w:szCs w:val="24"/>
         </w:rPr>
-        <w:t xml:space="preserve">, cada vez se les pedí mas </w:t>
+        <w:t>más</w:t>
+      </w:r>
+      <w:r>
+        <w:rPr>
+          <w:bCs/>
+          <w:kern w:val="24"/>
+          <w:sz w:val="24"/>
+          <w:szCs w:val="24"/>
+        </w:rPr>
+        <w:t xml:space="preserve"> </w:t>
       </w:r>
       <w:r>
         <w:rPr>
@@ -949,14 +958,7 @@
           <w:sz w:val="24"/>
           <w:szCs w:val="24"/>
         </w:rPr>
-        <w:t xml:space="preserve">Crear un SGE multiplataforma que permita la gestión integral de la </w:t>
-      </w:r>
-      <w:r>
-        <w:rPr>
-          <w:sz w:val="24"/>
-          <w:szCs w:val="24"/>
-        </w:rPr>
-        <w:t>Asociación</w:t>
+        <w:t>Crear un SGE multiplataforma que permita la gestión integral de la Asociación</w:t>
       </w:r>
       <w:r>
         <w:rPr>
@@ -990,7 +992,14 @@
           <w:sz w:val="24"/>
           <w:szCs w:val="24"/>
         </w:rPr>
-        <w:t xml:space="preserve">Pagina Web para mostrar </w:t>
+        <w:t>Página</w:t>
+      </w:r>
+      <w:r>
+        <w:rPr>
+          <w:sz w:val="24"/>
+          <w:szCs w:val="24"/>
+        </w:rPr>
+        <w:t xml:space="preserve"> Web para mostrar </w:t>
       </w:r>
       <w:r>
         <w:rPr>
@@ -1154,14 +1163,7 @@
           <w:sz w:val="24"/>
           <w:szCs w:val="24"/>
         </w:rPr>
-        <w:t xml:space="preserve">Para la correcta gestión </w:t>
-      </w:r>
-      <w:r>
-        <w:rPr>
-          <w:sz w:val="24"/>
-          <w:szCs w:val="24"/>
-        </w:rPr>
-        <w:t>habrá tres tipos de usuarios.</w:t>
+        <w:t>Para la correcta gestión habrá tres tipos de usuarios.</w:t>
       </w:r>
     </w:p>
     <w:p>
@@ -1300,7 +1302,21 @@
           <w:sz w:val="24"/>
           <w:szCs w:val="24"/>
         </w:rPr>
-        <w:t>a todo lo del invitado mas la posibilidad de registrarse en los eventos de la asociación.</w:t>
+        <w:t xml:space="preserve">a todo lo del invitado </w:t>
+      </w:r>
+      <w:r>
+        <w:rPr>
+          <w:sz w:val="24"/>
+          <w:szCs w:val="24"/>
+        </w:rPr>
+        <w:t>más</w:t>
+      </w:r>
+      <w:r>
+        <w:rPr>
+          <w:sz w:val="24"/>
+          <w:szCs w:val="24"/>
+        </w:rPr>
+        <w:t xml:space="preserve"> la posibilidad de registrarse en los eventos de la asociación.</w:t>
       </w:r>
     </w:p>
     <w:p>
@@ -1331,7 +1347,21 @@
           <w:sz w:val="24"/>
           <w:szCs w:val="24"/>
         </w:rPr>
-        <w:t>Usuario registrado por otro administrador, con acceso a todo lo del socio e invitado mas la posibilidad de crear eventos y facturas.</w:t>
+        <w:t xml:space="preserve">Usuario registrado por otro administrador, con acceso a todo lo del socio e invitado </w:t>
+      </w:r>
+      <w:r>
+        <w:rPr>
+          <w:sz w:val="24"/>
+          <w:szCs w:val="24"/>
+        </w:rPr>
+        <w:t>más</w:t>
+      </w:r>
+      <w:r>
+        <w:rPr>
+          <w:sz w:val="24"/>
+          <w:szCs w:val="24"/>
+        </w:rPr>
+        <w:t xml:space="preserve"> la posibilidad de crear eventos y facturas.</w:t>
       </w:r>
     </w:p>
     <w:p>
@@ -1384,16 +1414,7 @@
           <w:sz w:val="24"/>
           <w:szCs w:val="24"/>
         </w:rPr>
-        <w:t>Java Server</w:t>
-      </w:r>
-      <w:r>
-        <w:rPr>
-          <w:i/>
-          <w:iCs/>
-          <w:sz w:val="24"/>
-          <w:szCs w:val="24"/>
-        </w:rPr>
-        <w:t xml:space="preserve"> Pages</w:t>
+        <w:t>Java Server Pages</w:t>
       </w:r>
       <w:r>
         <w:rPr>
@@ -1446,16 +1467,7 @@
           <w:sz w:val="24"/>
           <w:szCs w:val="24"/>
         </w:rPr>
-        <w:t>Excmo. Ayuntamiento de Santoña</w:t>
-      </w:r>
-      <w:r>
-        <w:rPr>
-          <w:bCs/>
-          <w:kern w:val="24"/>
-          <w:sz w:val="24"/>
-          <w:szCs w:val="24"/>
-        </w:rPr>
-        <w:t xml:space="preserve"> que se acoja a la inici</w:t>
+        <w:t>Excmo. Ayuntamiento de Santoña que se acoja a la inici</w:t>
       </w:r>
       <w:r>
         <w:rPr>
@@ -1632,16 +1644,7 @@
           <w:sz w:val="24"/>
           <w:szCs w:val="24"/>
         </w:rPr>
-        <w:t>0484 Bases de datos</w:t>
-      </w:r>
-      <w:r>
-        <w:rPr>
-          <w:b/>
-          <w:bCs/>
-          <w:sz w:val="24"/>
-          <w:szCs w:val="24"/>
-        </w:rPr>
-        <w:t>.</w:t>
+        <w:t>0484 Bases de datos.</w:t>
       </w:r>
     </w:p>
     <w:p>
@@ -2182,23 +2185,7 @@
           <w:szCs w:val="24"/>
           <w:lang w:val="en-GB"/>
         </w:rPr>
-        <w:t>JDBC (</w:t>
-      </w:r>
-      <w:r>
-        <w:rPr>
-          <w:sz w:val="24"/>
-          <w:szCs w:val="24"/>
-          <w:lang w:val="en-GB"/>
-        </w:rPr>
-        <w:t>Java™ Database Connectivity</w:t>
-      </w:r>
-      <w:r>
-        <w:rPr>
-          <w:sz w:val="24"/>
-          <w:szCs w:val="24"/>
-          <w:lang w:val="en-GB"/>
-        </w:rPr>
-        <w:t>) o</w:t>
+        <w:t>JDBC (Java™ Database Connectivity) o</w:t>
       </w:r>
       <w:r>
         <w:rPr>
@@ -2351,6 +2338,42 @@
     </w:p>
     <w:p>
       <w:pPr>
+        <w:rPr>
+          <w:sz w:val="24"/>
+          <w:szCs w:val="24"/>
+          <w:lang w:val="en-GB"/>
+        </w:rPr>
+      </w:pPr>
+    </w:p>
+    <w:p>
+      <w:pPr>
+        <w:rPr>
+          <w:sz w:val="24"/>
+          <w:szCs w:val="24"/>
+          <w:lang w:val="en-GB"/>
+        </w:rPr>
+      </w:pPr>
+    </w:p>
+    <w:p>
+      <w:pPr>
+        <w:pStyle w:val="Ttulo1"/>
+        <w:pBdr>
+          <w:top w:val="single" w:sz="4" w:space="1" w:color="auto"/>
+          <w:left w:val="single" w:sz="4" w:space="4" w:color="auto"/>
+          <w:bottom w:val="single" w:sz="4" w:space="1" w:color="auto"/>
+          <w:right w:val="single" w:sz="4" w:space="4" w:color="auto"/>
+          <w:between w:val="single" w:sz="4" w:space="1" w:color="auto"/>
+        </w:pBdr>
+        <w:shd w:val="clear" w:color="auto" w:fill="92CDDC" w:themeFill="accent5" w:themeFillTint="99"/>
+        <w:jc w:val="center"/>
+      </w:pPr>
+      <w:r>
+        <w:lastRenderedPageBreak/>
+        <w:t>Cronograma</w:t>
+      </w:r>
+    </w:p>
+    <w:p>
+      <w:pPr>
         <w:jc w:val="left"/>
         <w:rPr>
           <w:sz w:val="24"/>
@@ -2358,10 +2381,150 @@
           <w:lang w:val="en-GB"/>
         </w:rPr>
       </w:pPr>
+    </w:p>
+    <w:p>
+      <w:pPr>
+        <w:rPr>
+          <w:sz w:val="24"/>
+          <w:szCs w:val="24"/>
+          <w:lang w:val="es-ES"/>
+        </w:rPr>
+      </w:pPr>
+      <w:r>
+        <w:rPr>
+          <w:sz w:val="24"/>
+          <w:szCs w:val="24"/>
+          <w:lang w:val="es-ES"/>
+        </w:rPr>
+        <w:t>Estipulando 30 horas de trabajo</w:t>
+      </w:r>
+      <w:r>
+        <w:rPr>
+          <w:sz w:val="24"/>
+          <w:szCs w:val="24"/>
+          <w:lang w:val="es-ES"/>
+        </w:rPr>
+        <w:t xml:space="preserve">, </w:t>
+      </w:r>
+      <w:r>
+        <w:rPr>
+          <w:sz w:val="24"/>
+          <w:szCs w:val="24"/>
+          <w:lang w:val="es-ES"/>
+        </w:rPr>
+        <w:t xml:space="preserve">y dejando horas </w:t>
+      </w:r>
+      <w:r>
+        <w:rPr>
+          <w:sz w:val="24"/>
+          <w:szCs w:val="24"/>
+          <w:lang w:val="es-ES"/>
+        </w:rPr>
+        <w:t>para posibles problemas,</w:t>
+      </w:r>
+      <w:r>
+        <w:rPr>
+          <w:sz w:val="24"/>
+          <w:szCs w:val="24"/>
+          <w:lang w:val="es-ES"/>
+        </w:rPr>
+        <w:t xml:space="preserve"> desde e</w:t>
+      </w:r>
+      <w:r>
+        <w:rPr>
+          <w:sz w:val="24"/>
+          <w:szCs w:val="24"/>
+          <w:lang w:val="es-ES"/>
+        </w:rPr>
+        <w:t xml:space="preserve">l 18 de marzo de 2024 hasta el 21 de </w:t>
+      </w:r>
+      <w:r>
+        <w:rPr>
+          <w:sz w:val="24"/>
+          <w:szCs w:val="24"/>
+          <w:lang w:val="es-ES"/>
+        </w:rPr>
+        <w:t>junio de</w:t>
+      </w:r>
+      <w:r>
+        <w:rPr>
+          <w:sz w:val="24"/>
+          <w:szCs w:val="24"/>
+          <w:lang w:val="es-ES"/>
+        </w:rPr>
+        <w:t xml:space="preserve"> 2024, a 2 horas diarias de Lunes a Jueves, </w:t>
+      </w:r>
+      <w:r>
+        <w:rPr>
+          <w:sz w:val="24"/>
+          <w:szCs w:val="24"/>
+          <w:lang w:val="es-ES"/>
+        </w:rPr>
+        <w:t xml:space="preserve">me queda </w:t>
+      </w:r>
+      <w:r>
+        <w:rPr>
+          <w:sz w:val="24"/>
+          <w:szCs w:val="24"/>
+          <w:lang w:val="es-ES"/>
+        </w:rPr>
+        <w:t>el siguiente cronograma.</w:t>
+      </w:r>
+    </w:p>
+    <w:p>
+      <w:pPr>
+        <w:rPr>
+          <w:sz w:val="24"/>
+          <w:szCs w:val="24"/>
+          <w:lang w:val="es-ES"/>
+        </w:rPr>
+      </w:pPr>
+      <w:r>
+        <w:rPr>
+          <w:sz w:val="24"/>
+          <w:szCs w:val="24"/>
+          <w:lang w:val="es-ES"/>
+        </w:rPr>
+        <w:drawing>
+          <wp:inline distT="0" distB="0" distL="0" distR="0" wp14:anchorId="010FD1DD" wp14:editId="626ECFD5">
+            <wp:extent cx="5400040" cy="4300220"/>
+            <wp:effectExtent l="0" t="0" r="0" b="5080"/>
+            <wp:docPr id="1013976889" name="Imagen 1" descr="Tabla&#10;&#10;Descripción generada automáticamente"/>
+            <wp:cNvGraphicFramePr>
+              <a:graphicFrameLocks xmlns:a="http://schemas.openxmlformats.org/drawingml/2006/main" noChangeAspect="1"/>
+            </wp:cNvGraphicFramePr>
+            <a:graphic xmlns:a="http://schemas.openxmlformats.org/drawingml/2006/main">
+              <a:graphicData uri="http://schemas.openxmlformats.org/drawingml/2006/picture">
+                <pic:pic xmlns:pic="http://schemas.openxmlformats.org/drawingml/2006/picture">
+                  <pic:nvPicPr>
+                    <pic:cNvPr id="1013976889" name="Imagen 1" descr="Tabla&#10;&#10;Descripción generada automáticamente"/>
+                    <pic:cNvPicPr/>
+                  </pic:nvPicPr>
+                  <pic:blipFill>
+                    <a:blip r:embed="rId13"/>
+                    <a:stretch>
+                      <a:fillRect/>
+                    </a:stretch>
+                  </pic:blipFill>
+                  <pic:spPr>
+                    <a:xfrm>
+                      <a:off x="0" y="0"/>
+                      <a:ext cx="5400040" cy="4300220"/>
+                    </a:xfrm>
+                    <a:prstGeom prst="rect">
+                      <a:avLst/>
+                    </a:prstGeom>
+                  </pic:spPr>
+                </pic:pic>
+              </a:graphicData>
+            </a:graphic>
+          </wp:inline>
+        </w:drawing>
+      </w:r>
     </w:p>
     <w:sectPr>
-      <w:headerReference w:type="default" r:id="rId13"/>
-      <w:footerReference w:type="default" r:id="rId14"/>
+      <w:headerReference w:type="default" r:id="rId14"/>
+      <w:footerReference w:type="default" r:id="rId15"/>
       <w:pgSz w:w="11906" w:h="16838"/>
       <w:pgMar w:top="1843" w:right="1701" w:bottom="1417" w:left="1701" w:header="708" w:footer="708" w:gutter="0"/>
       <w:pgNumType w:start="0"/>
@@ -8666,6 +8829,19 @@
       <w:szCs w:val="18"/>
     </w:rPr>
   </w:style>
+  <w:style w:type="paragraph" w:styleId="Revisin">
+    <w:name w:val="Revision"/>
+    <w:hidden/>
+    <w:uiPriority w:val="99"/>
+    <w:semiHidden/>
+    <w:rsid w:val="00C04689"/>
+    <w:pPr>
+      <w:spacing w:after="0" w:line="240" w:lineRule="auto"/>
+    </w:pPr>
+    <w:rPr>
+      <w:lang w:val="es-ES_tradnl"/>
+    </w:rPr>
+  </w:style>
 </w:styles>
 </file>
 
@@ -8955,6 +9131,15 @@
 </file>
 
 <file path=customXml/item1.xml><?xml version="1.0" encoding="utf-8"?>
+<?mso-contentType ?>
+<FormTemplates xmlns="http://schemas.microsoft.com/sharepoint/v3/contenttype/forms">
+  <Display>DocumentLibraryForm</Display>
+  <Edit>DocumentLibraryForm</Edit>
+  <New>DocumentLibraryForm</New>
+</FormTemplates>
+</file>
+
+<file path=customXml/item2.xml><?xml version="1.0" encoding="utf-8"?>
 <b:Sources xmlns:b="http://schemas.openxmlformats.org/officeDocument/2006/bibliography" xmlns="http://schemas.openxmlformats.org/officeDocument/2006/bibliography" SelectedStyle="\HarvardAnglia2008OfficeOnline.xsl" StyleName="Harvard - Anglia" Version="2008">
   <b:Source>
     <b:Tag>Kev20</b:Tag>
@@ -9040,16 +9225,13 @@
 </b:Sources>
 </file>
 
-<file path=customXml/item2.xml><?xml version="1.0" encoding="utf-8"?>
-<?mso-contentType ?>
-<FormTemplates xmlns="http://schemas.microsoft.com/sharepoint/v3/contenttype/forms">
-  <Display>DocumentLibraryForm</Display>
-  <Edit>DocumentLibraryForm</Edit>
-  <New>DocumentLibraryForm</New>
-</FormTemplates>
+<file path=customXml/item3.xml><?xml version="1.0" encoding="utf-8"?>
+<p:properties xmlns:p="http://schemas.microsoft.com/office/2006/metadata/properties" xmlns:xsi="http://www.w3.org/2001/XMLSchema-instance" xmlns:pc="http://schemas.microsoft.com/office/infopath/2007/PartnerControls">
+  <documentManagement/>
+</p:properties>
 </file>
 
-<file path=customXml/item3.xml><?xml version="1.0" encoding="utf-8"?>
+<file path=customXml/item4.xml><?xml version="1.0" encoding="utf-8"?>
 <ct:contentTypeSchema xmlns:ct="http://schemas.microsoft.com/office/2006/metadata/contentType" xmlns:ma="http://schemas.microsoft.com/office/2006/metadata/properties/metaAttributes" ct:_="" ma:_="" ma:contentTypeName="Documento" ma:contentTypeID="0x010100AD3ECB3241CA9A469872F065EAB7EDC2" ma:contentTypeVersion="4" ma:contentTypeDescription="Crear nuevo documento." ma:contentTypeScope="" ma:versionID="adad99d222c08ed6b41cf33cc3775b29">
   <xsd:schema xmlns:xsd="http://www.w3.org/2001/XMLSchema" xmlns:xs="http://www.w3.org/2001/XMLSchema" xmlns:p="http://schemas.microsoft.com/office/2006/metadata/properties" xmlns:ns2="40ff8323-57fd-4467-8ca6-18d88d28dc2d" xmlns:ns3="0719f6d4-e63a-445b-8653-b337942af0bd" targetNamespace="http://schemas.microsoft.com/office/2006/metadata/properties" ma:root="true" ma:fieldsID="2a8a10a03d1c8ed40b535abf323358bc" ns2:_="" ns3:_="">
     <xsd:import namespace="40ff8323-57fd-4467-8ca6-18d88d28dc2d"/>
@@ -9214,13 +9396,15 @@
 </ct:contentTypeSchema>
 </file>
 
-<file path=customXml/item4.xml><?xml version="1.0" encoding="utf-8"?>
-<p:properties xmlns:p="http://schemas.microsoft.com/office/2006/metadata/properties" xmlns:xsi="http://www.w3.org/2001/XMLSchema-instance" xmlns:pc="http://schemas.microsoft.com/office/infopath/2007/PartnerControls">
-  <documentManagement/>
-</p:properties>
+<file path=customXml/itemProps1.xml><?xml version="1.0" encoding="utf-8"?>
+<ds:datastoreItem xmlns:ds="http://schemas.openxmlformats.org/officeDocument/2006/customXml" ds:itemID="{C28269E8-2A95-42F2-AB88-1343B451CCED}">
+  <ds:schemaRefs>
+    <ds:schemaRef ds:uri="http://schemas.microsoft.com/sharepoint/v3/contenttype/forms"/>
+  </ds:schemaRefs>
+</ds:datastoreItem>
 </file>
 
-<file path=customXml/itemProps1.xml><?xml version="1.0" encoding="utf-8"?>
+<file path=customXml/itemProps2.xml><?xml version="1.0" encoding="utf-8"?>
 <ds:datastoreItem xmlns:ds="http://schemas.openxmlformats.org/officeDocument/2006/customXml" ds:itemID="{682CE0A9-3979-479F-8D64-B8DE1EA03F3E}">
   <ds:schemaRefs>
     <ds:schemaRef ds:uri="http://schemas.openxmlformats.org/officeDocument/2006/bibliography"/>
@@ -9228,15 +9412,16 @@
 </ds:datastoreItem>
 </file>
 
-<file path=customXml/itemProps2.xml><?xml version="1.0" encoding="utf-8"?>
-<ds:datastoreItem xmlns:ds="http://schemas.openxmlformats.org/officeDocument/2006/customXml" ds:itemID="{C28269E8-2A95-42F2-AB88-1343B451CCED}">
+<file path=customXml/itemProps3.xml><?xml version="1.0" encoding="utf-8"?>
+<ds:datastoreItem xmlns:ds="http://schemas.openxmlformats.org/officeDocument/2006/customXml" ds:itemID="{E159355A-57C2-48B3-831A-8AE9FA768F2A}">
   <ds:schemaRefs>
-    <ds:schemaRef ds:uri="http://schemas.microsoft.com/sharepoint/v3/contenttype/forms"/>
+    <ds:schemaRef ds:uri="http://schemas.microsoft.com/office/2006/metadata/properties"/>
+    <ds:schemaRef ds:uri="http://schemas.microsoft.com/office/infopath/2007/PartnerControls"/>
   </ds:schemaRefs>
 </ds:datastoreItem>
 </file>
 
-<file path=customXml/itemProps3.xml><?xml version="1.0" encoding="utf-8"?>
+<file path=customXml/itemProps4.xml><?xml version="1.0" encoding="utf-8"?>
 <ds:datastoreItem xmlns:ds="http://schemas.openxmlformats.org/officeDocument/2006/customXml" ds:itemID="{E13C4FD4-1C6B-4DBE-9BD1-E209C41B03E3}">
   <ds:schemaRefs>
     <ds:schemaRef ds:uri="http://schemas.microsoft.com/office/2006/metadata/contentType"/>
@@ -9253,13 +9438,4 @@
     <ds:schemaRef ds:uri="http://schemas.microsoft.com/internal/obd"/>
   </ds:schemaRefs>
 </ds:datastoreItem>
-</file>
-
-<file path=customXml/itemProps4.xml><?xml version="1.0" encoding="utf-8"?>
-<ds:datastoreItem xmlns:ds="http://schemas.openxmlformats.org/officeDocument/2006/customXml" ds:itemID="{E159355A-57C2-48B3-831A-8AE9FA768F2A}">
-  <ds:schemaRefs>
-    <ds:schemaRef ds:uri="http://schemas.microsoft.com/office/2006/metadata/properties"/>
-    <ds:schemaRef ds:uri="http://schemas.microsoft.com/office/infopath/2007/PartnerControls"/>
-  </ds:schemaRefs>
-</ds:datastoreItem>
 </file>
</xml_diff>